<commit_message>
75 de 284 corregidos
</commit_message>
<xml_diff>
--- a/05.01. Introducción a la sección.docx
+++ b/05.01. Introducción a la sección.docx
@@ -324,59 +324,66 @@
     </w:p>
     <w:p>
       <w:pPr>
-        <w:jc w:val="both"/>
-        <w:rPr>
-          <w:rFonts w:cs="Arial"/>
-          <w:b/>
-          <w:bCs/>
-          <w:noProof/>
-          <w:lang w:val="es-PE"/>
-        </w:rPr>
-      </w:pPr>
-      <w:r>
-        <w:rPr>
-          <w:rFonts w:cs="Arial"/>
-          <w:b/>
-          <w:bCs/>
-          <w:noProof/>
-          <w:lang w:val="es-PE"/>
-        </w:rPr>
-        <w:t>Funcionalidades</w:t>
-      </w:r>
-      <w:r>
-        <w:rPr>
-          <w:rFonts w:cs="Arial"/>
-          <w:b/>
-          <w:bCs/>
-          <w:noProof/>
-          <w:lang w:val="es-PE"/>
-        </w:rPr>
-        <w:t xml:space="preserve"> principales</w:t>
-      </w:r>
-    </w:p>
-    <w:p>
-      <w:pPr>
         <w:pStyle w:val="Prrafodelista"/>
         <w:numPr>
           <w:ilvl w:val="0"/>
           <w:numId w:val="25"/>
         </w:numPr>
+        <w:ind w:left="714" w:hanging="357"/>
         <w:contextualSpacing w:val="0"/>
         <w:jc w:val="both"/>
         <w:rPr>
           <w:rFonts w:cs="Arial"/>
-          <w:noProof/>
-          <w:lang w:val="es-PE"/>
-        </w:rPr>
-      </w:pPr>
-      <w:r>
-        <w:rPr>
-          <w:rFonts w:cs="Arial"/>
           <w:b/>
           <w:bCs/>
           <w:noProof/>
           <w:lang w:val="es-PE"/>
         </w:rPr>
+      </w:pPr>
+      <w:r>
+        <w:rPr>
+          <w:rFonts w:cs="Arial"/>
+          <w:b/>
+          <w:bCs/>
+          <w:noProof/>
+          <w:lang w:val="es-PE"/>
+        </w:rPr>
+        <w:t>Funcionalidades</w:t>
+      </w:r>
+      <w:r>
+        <w:rPr>
+          <w:rFonts w:cs="Arial"/>
+          <w:b/>
+          <w:bCs/>
+          <w:noProof/>
+          <w:lang w:val="es-PE"/>
+        </w:rPr>
+        <w:t xml:space="preserve"> principales</w:t>
+      </w:r>
+    </w:p>
+    <w:p>
+      <w:pPr>
+        <w:pStyle w:val="Prrafodelista"/>
+        <w:numPr>
+          <w:ilvl w:val="1"/>
+          <w:numId w:val="25"/>
+        </w:numPr>
+        <w:contextualSpacing w:val="0"/>
+        <w:jc w:val="both"/>
+        <w:rPr>
+          <w:rFonts w:cs="Arial"/>
+          <w:noProof/>
+          <w:lang w:val="es-PE"/>
+        </w:rPr>
+      </w:pPr>
+      <w:r>
+        <w:rPr>
+          <w:rFonts w:cs="Arial"/>
+          <w:b/>
+          <w:bCs/>
+          <w:noProof/>
+          <w:lang w:val="es-PE"/>
+        </w:rPr>
         <w:t>Eliminar ítems:</w:t>
       </w:r>
       <w:r>
@@ -402,6 +409,80 @@
           <w:lang w:val="es-PE"/>
         </w:rPr>
         <w:t xml:space="preserve"> eliminar un ítem de la lista, lo cual actualizará automáticamente el total de la factura.</w:t>
+      </w:r>
+    </w:p>
+    <w:p>
+      <w:pPr>
+        <w:pStyle w:val="Prrafodelista"/>
+        <w:numPr>
+          <w:ilvl w:val="1"/>
+          <w:numId w:val="25"/>
+        </w:numPr>
+        <w:contextualSpacing w:val="0"/>
+        <w:jc w:val="both"/>
+        <w:rPr>
+          <w:rFonts w:cs="Arial"/>
+          <w:noProof/>
+          <w:lang w:val="es-PE"/>
+        </w:rPr>
+      </w:pPr>
+      <w:r>
+        <w:rPr>
+          <w:rFonts w:cs="Arial"/>
+          <w:b/>
+          <w:bCs/>
+          <w:noProof/>
+          <w:lang w:val="es-PE"/>
+        </w:rPr>
+        <w:t>Agregar ítems:</w:t>
+      </w:r>
+      <w:r>
+        <w:rPr>
+          <w:rFonts w:cs="Arial"/>
+          <w:noProof/>
+          <w:lang w:val="es-PE"/>
+        </w:rPr>
+        <w:t xml:space="preserve"> Utilizando un formulario dinámico, </w:t>
+      </w:r>
+      <w:r>
+        <w:rPr>
+          <w:rFonts w:cs="Arial"/>
+          <w:noProof/>
+          <w:lang w:val="es-PE"/>
+        </w:rPr>
+        <w:t xml:space="preserve">se </w:t>
+      </w:r>
+      <w:r>
+        <w:rPr>
+          <w:rFonts w:cs="Arial"/>
+          <w:noProof/>
+          <w:lang w:val="es-PE"/>
+        </w:rPr>
+        <w:t>podrá</w:t>
+      </w:r>
+      <w:r>
+        <w:rPr>
+          <w:rFonts w:cs="Arial"/>
+          <w:noProof/>
+          <w:lang w:val="es-PE"/>
+        </w:rPr>
+        <w:t xml:space="preserve"> agregar nuevos ítems a la factura. Al agregar un ítem, el total se </w:t>
+      </w:r>
+      <w:r>
+        <w:rPr>
+          <w:rFonts w:cs="Arial"/>
+          <w:noProof/>
+          <w:lang w:val="es-PE"/>
+        </w:rPr>
+        <w:t>va a recalcular</w:t>
+      </w:r>
+      <w:r>
+        <w:rPr>
+          <w:rFonts w:cs="Arial"/>
+          <w:noProof/>
+          <w:lang w:val="es-PE"/>
+        </w:rPr>
+        <w:t xml:space="preserve"> automáticamente.</w:t>
       </w:r>
     </w:p>
     <w:p>
@@ -411,76 +492,107 @@
           <w:ilvl w:val="0"/>
           <w:numId w:val="25"/>
         </w:numPr>
+        <w:ind w:left="714" w:hanging="357"/>
         <w:contextualSpacing w:val="0"/>
         <w:jc w:val="both"/>
         <w:rPr>
           <w:rFonts w:cs="Arial"/>
-          <w:noProof/>
-          <w:lang w:val="es-PE"/>
-        </w:rPr>
-      </w:pPr>
-      <w:r>
-        <w:rPr>
-          <w:rFonts w:cs="Arial"/>
           <w:b/>
           <w:bCs/>
           <w:noProof/>
           <w:lang w:val="es-PE"/>
         </w:rPr>
-        <w:t>Agregar ítems:</w:t>
-      </w:r>
-      <w:r>
-        <w:rPr>
-          <w:rFonts w:cs="Arial"/>
-          <w:noProof/>
-          <w:lang w:val="es-PE"/>
-        </w:rPr>
-        <w:t xml:space="preserve"> Utilizando un formulario dinámico, </w:t>
-      </w:r>
-      <w:r>
-        <w:rPr>
-          <w:rFonts w:cs="Arial"/>
-          <w:noProof/>
-          <w:lang w:val="es-PE"/>
-        </w:rPr>
-        <w:t xml:space="preserve">se </w:t>
-      </w:r>
-      <w:r>
-        <w:rPr>
-          <w:rFonts w:cs="Arial"/>
-          <w:noProof/>
-          <w:lang w:val="es-PE"/>
-        </w:rPr>
-        <w:t>podrá</w:t>
-      </w:r>
-      <w:r>
-        <w:rPr>
-          <w:rFonts w:cs="Arial"/>
-          <w:noProof/>
-          <w:lang w:val="es-PE"/>
-        </w:rPr>
-        <w:t xml:space="preserve"> agregar nuevos ítems a la factura. Al agregar un ítem, el total se </w:t>
-      </w:r>
-      <w:r>
-        <w:rPr>
-          <w:rFonts w:cs="Arial"/>
-          <w:noProof/>
-          <w:lang w:val="es-PE"/>
-        </w:rPr>
-        <w:t>va a recalcular</w:t>
-      </w:r>
-      <w:r>
-        <w:rPr>
-          <w:rFonts w:cs="Arial"/>
-          <w:noProof/>
-          <w:lang w:val="es-PE"/>
-        </w:rPr>
-        <w:t xml:space="preserve"> automáticamente.</w:t>
+      </w:pPr>
+      <w:r>
+        <w:rPr>
+          <w:rFonts w:cs="Arial"/>
+          <w:b/>
+          <w:bCs/>
+          <w:noProof/>
+          <w:lang w:val="es-PE"/>
+        </w:rPr>
+        <w:t>Manejo de</w:t>
+      </w:r>
+      <w:r>
+        <w:rPr>
+          <w:rFonts w:cs="Arial"/>
+          <w:b/>
+          <w:bCs/>
+          <w:noProof/>
+          <w:lang w:val="es-PE"/>
+        </w:rPr>
+        <w:t>l</w:t>
+      </w:r>
+      <w:r>
+        <w:rPr>
+          <w:rFonts w:cs="Arial"/>
+          <w:b/>
+          <w:bCs/>
+          <w:noProof/>
+          <w:lang w:val="es-PE"/>
+        </w:rPr>
+        <w:t xml:space="preserve"> </w:t>
+      </w:r>
+      <w:r>
+        <w:rPr>
+          <w:rFonts w:cs="Arial"/>
+          <w:b/>
+          <w:bCs/>
+          <w:noProof/>
+          <w:lang w:val="es-PE"/>
+        </w:rPr>
+        <w:t>e</w:t>
+      </w:r>
+      <w:r>
+        <w:rPr>
+          <w:rFonts w:cs="Arial"/>
+          <w:b/>
+          <w:bCs/>
+          <w:noProof/>
+          <w:lang w:val="es-PE"/>
+        </w:rPr>
+        <w:t>stado</w:t>
       </w:r>
     </w:p>
     <w:p>
       <w:pPr>
+        <w:pStyle w:val="Prrafodelista"/>
+        <w:numPr>
+          <w:ilvl w:val="1"/>
+          <w:numId w:val="25"/>
+        </w:numPr>
+        <w:contextualSpacing w:val="0"/>
         <w:jc w:val="both"/>
+        <w:rPr>
+          <w:rFonts w:cs="Arial"/>
+          <w:noProof/>
+          <w:lang w:val="es-PE"/>
+        </w:rPr>
+      </w:pPr>
+      <w:r>
+        <w:rPr>
+          <w:rFonts w:cs="Arial"/>
+          <w:noProof/>
+          <w:lang w:val="es-PE"/>
+        </w:rPr>
+        <w:t xml:space="preserve">Se </w:t>
+      </w:r>
+      <w:r>
+        <w:rPr>
+          <w:rFonts w:cs="Arial"/>
+          <w:color w:val="000000"/>
+        </w:rPr>
+        <w:t xml:space="preserve">utilizarán </w:t>
+      </w:r>
+      <w:r>
+        <w:rPr>
+          <w:rFonts w:cs="Arial"/>
+          <w:noProof/>
+          <w:lang w:val="es-PE"/>
+        </w:rPr>
+        <w:t xml:space="preserve">varios hooks como </w:t>
+      </w:r>
+      <w:r>
         <w:rPr>
           <w:rFonts w:cs="Arial"/>
           <w:b/>
@@ -488,7 +600,16 @@
           <w:noProof/>
           <w:lang w:val="es-PE"/>
         </w:rPr>
-      </w:pPr>
+        <w:t>useState</w:t>
+      </w:r>
+      <w:r>
+        <w:rPr>
+          <w:rFonts w:cs="Arial"/>
+          <w:noProof/>
+          <w:lang w:val="es-PE"/>
+        </w:rPr>
+        <w:t xml:space="preserve"> para gestionar el estado de los componentes y </w:t>
+      </w:r>
       <w:r>
         <w:rPr>
           <w:rFonts w:cs="Arial"/>
@@ -497,7 +618,71 @@
           <w:noProof/>
           <w:lang w:val="es-PE"/>
         </w:rPr>
-        <w:t>Manejo de</w:t>
+        <w:t>useEffect</w:t>
+      </w:r>
+      <w:r>
+        <w:rPr>
+          <w:rFonts w:cs="Arial"/>
+          <w:noProof/>
+          <w:lang w:val="es-PE"/>
+        </w:rPr>
+        <w:t xml:space="preserve"> para actualizar el total de la factura en función de los cambios en los ítems.</w:t>
+      </w:r>
+    </w:p>
+    <w:p>
+      <w:pPr>
+        <w:pStyle w:val="Prrafodelista"/>
+        <w:numPr>
+          <w:ilvl w:val="1"/>
+          <w:numId w:val="25"/>
+        </w:numPr>
+        <w:contextualSpacing w:val="0"/>
+        <w:jc w:val="both"/>
+        <w:rPr>
+          <w:rFonts w:cs="Arial"/>
+          <w:noProof/>
+          <w:lang w:val="es-PE"/>
+        </w:rPr>
+      </w:pPr>
+      <w:r>
+        <w:rPr>
+          <w:rFonts w:cs="Arial"/>
+          <w:noProof/>
+          <w:lang w:val="es-PE"/>
+        </w:rPr>
+        <w:t>Se tiene en cuenta el siguiente ejemplo:</w:t>
+      </w:r>
+      <w:r>
+        <w:rPr>
+          <w:rFonts w:cs="Arial"/>
+          <w:noProof/>
+          <w:lang w:val="es-PE"/>
+        </w:rPr>
+        <w:t xml:space="preserve"> </w:t>
+      </w:r>
+      <w:r>
+        <w:rPr>
+          <w:rFonts w:cs="Arial"/>
+          <w:noProof/>
+          <w:lang w:val="es-PE"/>
+        </w:rPr>
+        <w:t>si se agrega</w:t>
+      </w:r>
+      <w:r>
+        <w:rPr>
+          <w:rFonts w:cs="Arial"/>
+          <w:noProof/>
+          <w:lang w:val="es-PE"/>
+        </w:rPr>
+        <w:t xml:space="preserve"> </w:t>
+      </w:r>
+      <w:r>
+        <w:rPr>
+          <w:rFonts w:cs="Arial"/>
+          <w:noProof/>
+          <w:lang w:val="es-PE"/>
+        </w:rPr>
+        <w:t xml:space="preserve">el producto </w:t>
       </w:r>
       <w:r>
         <w:rPr>
@@ -507,7 +692,7 @@
           <w:noProof/>
           <w:lang w:val="es-PE"/>
         </w:rPr>
-        <w:t>l</w:t>
+        <w:t>"</w:t>
       </w:r>
       <w:r>
         <w:rPr>
@@ -517,7 +702,7 @@
           <w:noProof/>
           <w:lang w:val="es-PE"/>
         </w:rPr>
-        <w:t xml:space="preserve"> </w:t>
+        <w:t>ratón</w:t>
       </w:r>
       <w:r>
         <w:rPr>
@@ -527,7 +712,15 @@
           <w:noProof/>
           <w:lang w:val="es-PE"/>
         </w:rPr>
-        <w:t>e</w:t>
+        <w:t>"</w:t>
+      </w:r>
+      <w:r>
+        <w:rPr>
+          <w:rFonts w:cs="Arial"/>
+          <w:noProof/>
+          <w:lang w:val="es-PE"/>
+        </w:rPr>
+        <w:t xml:space="preserve"> con un precio de </w:t>
       </w:r>
       <w:r>
         <w:rPr>
@@ -537,7 +730,49 @@
           <w:noProof/>
           <w:lang w:val="es-PE"/>
         </w:rPr>
-        <w:t>stado</w:t>
+        <w:t>40</w:t>
+      </w:r>
+      <w:r>
+        <w:rPr>
+          <w:rFonts w:cs="Arial"/>
+          <w:noProof/>
+          <w:lang w:val="es-PE"/>
+        </w:rPr>
+        <w:t xml:space="preserve"> y una cantidad de </w:t>
+      </w:r>
+      <w:r>
+        <w:rPr>
+          <w:rFonts w:cs="Arial"/>
+          <w:b/>
+          <w:bCs/>
+          <w:noProof/>
+          <w:lang w:val="es-PE"/>
+        </w:rPr>
+        <w:t>4</w:t>
+      </w:r>
+      <w:r>
+        <w:rPr>
+          <w:rFonts w:cs="Arial"/>
+          <w:noProof/>
+          <w:lang w:val="es-PE"/>
+        </w:rPr>
+        <w:t xml:space="preserve">, se actualizará la lista de ítems y el total </w:t>
+      </w:r>
+      <w:r>
+        <w:rPr>
+          <w:rFonts w:cs="Arial"/>
+          <w:noProof/>
+          <w:lang w:val="es-PE"/>
+        </w:rPr>
+        <w:t>va a reflejar</w:t>
+      </w:r>
+      <w:r>
+        <w:rPr>
+          <w:rFonts w:cs="Arial"/>
+          <w:noProof/>
+          <w:lang w:val="es-PE"/>
+        </w:rPr>
+        <w:t xml:space="preserve"> el cambio.</w:t>
       </w:r>
     </w:p>
     <w:p>
@@ -545,7 +780,36 @@
         <w:pStyle w:val="Prrafodelista"/>
         <w:numPr>
           <w:ilvl w:val="0"/>
-          <w:numId w:val="27"/>
+          <w:numId w:val="25"/>
+        </w:numPr>
+        <w:ind w:left="714" w:hanging="357"/>
+        <w:contextualSpacing w:val="0"/>
+        <w:jc w:val="both"/>
+        <w:rPr>
+          <w:rFonts w:cs="Arial"/>
+          <w:b/>
+          <w:bCs/>
+          <w:noProof/>
+          <w:lang w:val="es-PE"/>
+        </w:rPr>
+      </w:pPr>
+      <w:r>
+        <w:rPr>
+          <w:rFonts w:cs="Arial"/>
+          <w:b/>
+          <w:bCs/>
+          <w:noProof/>
+          <w:lang w:val="es-PE"/>
+        </w:rPr>
+        <w:t>Uso de Bootstrap</w:t>
+      </w:r>
+    </w:p>
+    <w:p>
+      <w:pPr>
+        <w:pStyle w:val="Prrafodelista"/>
+        <w:numPr>
+          <w:ilvl w:val="1"/>
+          <w:numId w:val="25"/>
         </w:numPr>
         <w:contextualSpacing w:val="0"/>
         <w:jc w:val="both"/>
@@ -568,51 +832,23 @@
           <w:rFonts w:cs="Arial"/>
           <w:color w:val="000000"/>
         </w:rPr>
-        <w:t xml:space="preserve">utilizarán </w:t>
-      </w:r>
-      <w:r>
-        <w:rPr>
-          <w:rFonts w:cs="Arial"/>
-          <w:noProof/>
-          <w:lang w:val="es-PE"/>
-        </w:rPr>
-        <w:t xml:space="preserve">varios hooks como </w:t>
-      </w:r>
-      <w:r>
-        <w:rPr>
-          <w:rFonts w:cs="Arial"/>
-          <w:b/>
-          <w:bCs/>
-          <w:noProof/>
-          <w:lang w:val="es-PE"/>
-        </w:rPr>
-        <w:t>useState</w:t>
-      </w:r>
-      <w:r>
-        <w:rPr>
-          <w:rFonts w:cs="Arial"/>
-          <w:noProof/>
-          <w:lang w:val="es-PE"/>
-        </w:rPr>
-        <w:t xml:space="preserve"> para gestionar el estado de los componentes y </w:t>
-      </w:r>
-      <w:r>
-        <w:rPr>
-          <w:rFonts w:cs="Arial"/>
-          <w:b/>
-          <w:bCs/>
-          <w:noProof/>
-          <w:lang w:val="es-PE"/>
-        </w:rPr>
-        <w:t>useEffect</w:t>
-      </w:r>
-      <w:r>
-        <w:rPr>
-          <w:rFonts w:cs="Arial"/>
-          <w:noProof/>
-          <w:lang w:val="es-PE"/>
-        </w:rPr>
-        <w:t xml:space="preserve"> para actualizar el total de la factura en función de los cambios en los ítems.</w:t>
+        <w:t xml:space="preserve">procederá </w:t>
+      </w:r>
+      <w:r>
+        <w:rPr>
+          <w:rFonts w:cs="Arial"/>
+          <w:noProof/>
+          <w:lang w:val="es-PE"/>
+        </w:rPr>
+        <w:t xml:space="preserve">a aplicar estilos </w:t>
+      </w:r>
+      <w:r>
+        <w:rPr>
+          <w:rFonts w:cs="Arial"/>
+          <w:noProof/>
+          <w:lang w:val="es-PE"/>
+        </w:rPr>
+        <w:t>con Bootstrap, un framework CSS que facilita la creación de interfaces visualmente atractivas.</w:t>
       </w:r>
     </w:p>
     <w:p>
@@ -620,7 +856,36 @@
         <w:pStyle w:val="Prrafodelista"/>
         <w:numPr>
           <w:ilvl w:val="0"/>
-          <w:numId w:val="27"/>
+          <w:numId w:val="25"/>
+        </w:numPr>
+        <w:ind w:left="714" w:hanging="357"/>
+        <w:contextualSpacing w:val="0"/>
+        <w:jc w:val="both"/>
+        <w:rPr>
+          <w:rFonts w:cs="Arial"/>
+          <w:b/>
+          <w:bCs/>
+          <w:noProof/>
+          <w:lang w:val="es-PE"/>
+        </w:rPr>
+      </w:pPr>
+      <w:r>
+        <w:rPr>
+          <w:rFonts w:cs="Arial"/>
+          <w:b/>
+          <w:bCs/>
+          <w:noProof/>
+          <w:lang w:val="es-PE"/>
+        </w:rPr>
+        <w:t>Funcionalidades Adicionales</w:t>
+      </w:r>
+    </w:p>
+    <w:p>
+      <w:pPr>
+        <w:pStyle w:val="Prrafodelista"/>
+        <w:numPr>
+          <w:ilvl w:val="1"/>
+          <w:numId w:val="25"/>
         </w:numPr>
         <w:contextualSpacing w:val="0"/>
         <w:jc w:val="both"/>
@@ -633,162 +898,68 @@
       <w:r>
         <w:rPr>
           <w:rFonts w:cs="Arial"/>
-          <w:noProof/>
-          <w:lang w:val="es-PE"/>
-        </w:rPr>
-        <w:t>Se tiene en cuenta el siguiente ejemplo:</w:t>
-      </w:r>
-      <w:r>
-        <w:rPr>
-          <w:rFonts w:cs="Arial"/>
-          <w:noProof/>
-          <w:lang w:val="es-PE"/>
-        </w:rPr>
-        <w:t xml:space="preserve"> </w:t>
-      </w:r>
-      <w:r>
-        <w:rPr>
-          <w:rFonts w:cs="Arial"/>
-          <w:noProof/>
-          <w:lang w:val="es-PE"/>
-        </w:rPr>
-        <w:t>si se agrega</w:t>
-      </w:r>
-      <w:r>
-        <w:rPr>
-          <w:rFonts w:cs="Arial"/>
-          <w:noProof/>
-          <w:lang w:val="es-PE"/>
-        </w:rPr>
-        <w:t xml:space="preserve"> </w:t>
-      </w:r>
-      <w:r>
-        <w:rPr>
-          <w:rFonts w:cs="Arial"/>
-          <w:noProof/>
-          <w:lang w:val="es-PE"/>
-        </w:rPr>
-        <w:t xml:space="preserve">el producto </w:t>
-      </w:r>
-      <w:r>
-        <w:rPr>
-          <w:rFonts w:cs="Arial"/>
           <w:b/>
           <w:bCs/>
           <w:noProof/>
           <w:lang w:val="es-PE"/>
         </w:rPr>
-        <w:t>"</w:t>
-      </w:r>
-      <w:r>
-        <w:rPr>
-          <w:rFonts w:cs="Arial"/>
-          <w:b/>
-          <w:bCs/>
-          <w:noProof/>
-          <w:lang w:val="es-PE"/>
-        </w:rPr>
-        <w:t>ratón</w:t>
-      </w:r>
-      <w:r>
-        <w:rPr>
-          <w:rFonts w:cs="Arial"/>
-          <w:b/>
-          <w:bCs/>
-          <w:noProof/>
-          <w:lang w:val="es-PE"/>
-        </w:rPr>
-        <w:t>"</w:t>
-      </w:r>
-      <w:r>
-        <w:rPr>
-          <w:rFonts w:cs="Arial"/>
-          <w:noProof/>
-          <w:lang w:val="es-PE"/>
-        </w:rPr>
-        <w:t xml:space="preserve"> con un precio de </w:t>
-      </w:r>
-      <w:r>
-        <w:rPr>
-          <w:rFonts w:cs="Arial"/>
-          <w:b/>
-          <w:bCs/>
-          <w:noProof/>
-          <w:lang w:val="es-PE"/>
-        </w:rPr>
-        <w:t>40</w:t>
-      </w:r>
-      <w:r>
-        <w:rPr>
-          <w:rFonts w:cs="Arial"/>
-          <w:noProof/>
-          <w:lang w:val="es-PE"/>
-        </w:rPr>
-        <w:t xml:space="preserve"> y una cantidad de </w:t>
-      </w:r>
-      <w:r>
-        <w:rPr>
-          <w:rFonts w:cs="Arial"/>
-          <w:b/>
-          <w:bCs/>
-          <w:noProof/>
-          <w:lang w:val="es-PE"/>
-        </w:rPr>
-        <w:t>4</w:t>
-      </w:r>
-      <w:r>
-        <w:rPr>
-          <w:rFonts w:cs="Arial"/>
-          <w:noProof/>
-          <w:lang w:val="es-PE"/>
-        </w:rPr>
-        <w:t xml:space="preserve">, se actualizará la lista de ítems y el total </w:t>
-      </w:r>
-      <w:r>
-        <w:rPr>
-          <w:rFonts w:cs="Arial"/>
-          <w:noProof/>
-          <w:lang w:val="es-PE"/>
-        </w:rPr>
-        <w:t>va a reflejar</w:t>
-      </w:r>
-      <w:r>
-        <w:rPr>
-          <w:rFonts w:cs="Arial"/>
-          <w:noProof/>
-          <w:lang w:val="es-PE"/>
-        </w:rPr>
-        <w:t xml:space="preserve"> el cambio.</w:t>
+        <w:t>Formulario Dinámico:</w:t>
+      </w:r>
+      <w:r>
+        <w:rPr>
+          <w:rFonts w:cs="Arial"/>
+          <w:noProof/>
+          <w:lang w:val="es-PE"/>
+        </w:rPr>
+        <w:t xml:space="preserve"> </w:t>
+      </w:r>
+      <w:r>
+        <w:rPr>
+          <w:rFonts w:cs="Arial"/>
+          <w:noProof/>
+          <w:lang w:val="es-PE"/>
+        </w:rPr>
+        <w:t>El objetivo de esta aplicación de ejemplo es</w:t>
+      </w:r>
+      <w:r>
+        <w:rPr>
+          <w:rFonts w:cs="Arial"/>
+          <w:noProof/>
+          <w:lang w:val="es-PE"/>
+        </w:rPr>
+        <w:t xml:space="preserve"> aprender</w:t>
+      </w:r>
+      <w:r>
+        <w:rPr>
+          <w:rFonts w:cs="Arial"/>
+          <w:noProof/>
+          <w:lang w:val="es-PE"/>
+        </w:rPr>
+        <w:t xml:space="preserve"> a manejar formularios, mantener su estado</w:t>
+      </w:r>
+      <w:r>
+        <w:rPr>
+          <w:rFonts w:cs="Arial"/>
+          <w:noProof/>
+          <w:lang w:val="es-PE"/>
+        </w:rPr>
+        <w:t xml:space="preserve"> y</w:t>
+      </w:r>
+      <w:r>
+        <w:rPr>
+          <w:rFonts w:cs="Arial"/>
+          <w:noProof/>
+          <w:lang w:val="es-PE"/>
+        </w:rPr>
+        <w:t xml:space="preserve"> enviar datos para actualizar la lista de productos o ítems.</w:t>
       </w:r>
     </w:p>
     <w:p>
       <w:pPr>
-        <w:jc w:val="both"/>
-        <w:rPr>
-          <w:rFonts w:cs="Arial"/>
-          <w:b/>
-          <w:bCs/>
-          <w:noProof/>
-          <w:lang w:val="es-PE"/>
-        </w:rPr>
-      </w:pPr>
-      <w:r>
-        <w:rPr>
-          <w:rFonts w:cs="Arial"/>
-          <w:b/>
-          <w:bCs/>
-          <w:noProof/>
-          <w:lang w:val="es-PE"/>
-        </w:rPr>
-        <w:t>Uso de Bootstrap</w:t>
-      </w:r>
-    </w:p>
-    <w:p>
-      <w:pPr>
         <w:pStyle w:val="Prrafodelista"/>
         <w:numPr>
-          <w:ilvl w:val="0"/>
-          <w:numId w:val="26"/>
+          <w:ilvl w:val="1"/>
+          <w:numId w:val="25"/>
         </w:numPr>
         <w:contextualSpacing w:val="0"/>
         <w:jc w:val="both"/>
@@ -801,33 +972,37 @@
       <w:r>
         <w:rPr>
           <w:rFonts w:cs="Arial"/>
-          <w:noProof/>
-          <w:lang w:val="es-PE"/>
-        </w:rPr>
-        <w:t xml:space="preserve">Se </w:t>
-      </w:r>
-      <w:r>
-        <w:rPr>
-          <w:rFonts w:cs="Arial"/>
-          <w:color w:val="000000"/>
-        </w:rPr>
-        <w:t xml:space="preserve">procederá </w:t>
-      </w:r>
-      <w:r>
-        <w:rPr>
-          <w:rFonts w:cs="Arial"/>
-          <w:noProof/>
-          <w:lang w:val="es-PE"/>
-        </w:rPr>
-        <w:t xml:space="preserve">a aplicar estilos </w:t>
-      </w:r>
-      <w:r>
-        <w:rPr>
-          <w:rFonts w:cs="Arial"/>
-          <w:noProof/>
-          <w:lang w:val="es-PE"/>
-        </w:rPr>
-        <w:t>con Bootstrap, un framework CSS que facilita la creación de interfaces visualmente atractivas.</w:t>
+          <w:b/>
+          <w:bCs/>
+          <w:noProof/>
+          <w:lang w:val="es-PE"/>
+        </w:rPr>
+        <w:lastRenderedPageBreak/>
+        <w:t>Mostrar/Ocultar Formulario:</w:t>
+      </w:r>
+      <w:r>
+        <w:rPr>
+          <w:rFonts w:cs="Arial"/>
+          <w:noProof/>
+          <w:lang w:val="es-PE"/>
+        </w:rPr>
+        <w:t xml:space="preserve"> </w:t>
+      </w:r>
+      <w:r>
+        <w:rPr>
+          <w:rFonts w:cs="Arial"/>
+          <w:noProof/>
+          <w:lang w:val="es-PE"/>
+        </w:rPr>
+        <w:t>Se implementará</w:t>
+      </w:r>
+      <w:r>
+        <w:rPr>
+          <w:rFonts w:cs="Arial"/>
+          <w:noProof/>
+          <w:lang w:val="es-PE"/>
+        </w:rPr>
+        <w:t xml:space="preserve"> la funcionalidad de mostrar y ocultar el formulario mediante un botón, permitiendo un manejo dinámico de la interfaz.</w:t>
       </w:r>
     </w:p>
     <w:p>
@@ -835,192 +1010,45 @@
         <w:jc w:val="both"/>
         <w:rPr>
           <w:rFonts w:cs="Arial"/>
-          <w:b/>
-          <w:bCs/>
-          <w:noProof/>
-          <w:lang w:val="es-PE"/>
-        </w:rPr>
-      </w:pPr>
-      <w:r>
-        <w:rPr>
-          <w:rFonts w:cs="Arial"/>
-          <w:b/>
-          <w:bCs/>
-          <w:noProof/>
-          <w:lang w:val="es-PE"/>
-        </w:rPr>
-        <w:t>Funcionalidades Adicionales</w:t>
+          <w:noProof/>
+          <w:lang w:val="es-PE"/>
+        </w:rPr>
+      </w:pPr>
+      <w:r>
+        <w:rPr>
+          <w:rFonts w:cs="Arial"/>
+          <w:noProof/>
+          <w:lang w:val="es-PE"/>
+        </w:rPr>
+        <w:t>En resumen e</w:t>
+      </w:r>
+      <w:r>
+        <w:rPr>
+          <w:rFonts w:cs="Arial"/>
+          <w:noProof/>
+          <w:lang w:val="es-PE"/>
+        </w:rPr>
+        <w:t xml:space="preserve">ste ejemplo completo </w:t>
+      </w:r>
+      <w:r>
+        <w:rPr>
+          <w:rFonts w:cs="Arial"/>
+          <w:noProof/>
+          <w:lang w:val="es-PE"/>
+        </w:rPr>
+        <w:t>va a permitir</w:t>
+      </w:r>
+      <w:r>
+        <w:rPr>
+          <w:rFonts w:cs="Arial"/>
+          <w:noProof/>
+          <w:lang w:val="es-PE"/>
+        </w:rPr>
+        <w:t xml:space="preserve"> repasar todo lo aprendido hasta ahora, desde la creación de componentes y subcomponentes, hasta el manejo avanzado del estado y la actualización dinámica de la interfaz.</w:t>
       </w:r>
     </w:p>
     <w:p>
       <w:pPr>
-        <w:pStyle w:val="Prrafodelista"/>
-        <w:numPr>
-          <w:ilvl w:val="0"/>
-          <w:numId w:val="26"/>
-        </w:numPr>
-        <w:contextualSpacing w:val="0"/>
-        <w:jc w:val="both"/>
-        <w:rPr>
-          <w:rFonts w:cs="Arial"/>
-          <w:noProof/>
-          <w:lang w:val="es-PE"/>
-        </w:rPr>
-      </w:pPr>
-      <w:r>
-        <w:rPr>
-          <w:rFonts w:cs="Arial"/>
-          <w:b/>
-          <w:bCs/>
-          <w:noProof/>
-          <w:lang w:val="es-PE"/>
-        </w:rPr>
-        <w:t>Formulario Dinámico:</w:t>
-      </w:r>
-      <w:r>
-        <w:rPr>
-          <w:rFonts w:cs="Arial"/>
-          <w:noProof/>
-          <w:lang w:val="es-PE"/>
-        </w:rPr>
-        <w:t xml:space="preserve"> </w:t>
-      </w:r>
-      <w:r>
-        <w:rPr>
-          <w:rFonts w:cs="Arial"/>
-          <w:noProof/>
-          <w:lang w:val="es-PE"/>
-        </w:rPr>
-        <w:t>El objetivo de esta aplicación de ejemplo es</w:t>
-      </w:r>
-      <w:r>
-        <w:rPr>
-          <w:rFonts w:cs="Arial"/>
-          <w:noProof/>
-          <w:lang w:val="es-PE"/>
-        </w:rPr>
-        <w:t xml:space="preserve"> aprender</w:t>
-      </w:r>
-      <w:r>
-        <w:rPr>
-          <w:rFonts w:cs="Arial"/>
-          <w:noProof/>
-          <w:lang w:val="es-PE"/>
-        </w:rPr>
-        <w:t xml:space="preserve"> a manejar formularios, mantener su estado</w:t>
-      </w:r>
-      <w:r>
-        <w:rPr>
-          <w:rFonts w:cs="Arial"/>
-          <w:noProof/>
-          <w:lang w:val="es-PE"/>
-        </w:rPr>
-        <w:t xml:space="preserve"> y</w:t>
-      </w:r>
-      <w:r>
-        <w:rPr>
-          <w:rFonts w:cs="Arial"/>
-          <w:noProof/>
-          <w:lang w:val="es-PE"/>
-        </w:rPr>
-        <w:t xml:space="preserve"> enviar datos para actualizar la lista de productos o ítems.</w:t>
-      </w:r>
-    </w:p>
-    <w:p>
-      <w:pPr>
-        <w:pStyle w:val="Prrafodelista"/>
-        <w:numPr>
-          <w:ilvl w:val="0"/>
-          <w:numId w:val="26"/>
-        </w:numPr>
-        <w:contextualSpacing w:val="0"/>
-        <w:jc w:val="both"/>
-        <w:rPr>
-          <w:rFonts w:cs="Arial"/>
-          <w:noProof/>
-          <w:lang w:val="es-PE"/>
-        </w:rPr>
-      </w:pPr>
-      <w:r>
-        <w:rPr>
-          <w:rFonts w:cs="Arial"/>
-          <w:b/>
-          <w:bCs/>
-          <w:noProof/>
-          <w:lang w:val="es-PE"/>
-        </w:rPr>
-        <w:t>Mostrar/Ocultar Formulario:</w:t>
-      </w:r>
-      <w:r>
-        <w:rPr>
-          <w:rFonts w:cs="Arial"/>
-          <w:noProof/>
-          <w:lang w:val="es-PE"/>
-        </w:rPr>
-        <w:t xml:space="preserve"> </w:t>
-      </w:r>
-      <w:r>
-        <w:rPr>
-          <w:rFonts w:cs="Arial"/>
-          <w:noProof/>
-          <w:lang w:val="es-PE"/>
-        </w:rPr>
-        <w:t>Se implementará</w:t>
-      </w:r>
-      <w:r>
-        <w:rPr>
-          <w:rFonts w:cs="Arial"/>
-          <w:noProof/>
-          <w:lang w:val="es-PE"/>
-        </w:rPr>
-        <w:t xml:space="preserve"> la funcionalidad de mostrar y ocultar el formulario mediante un botón, permitiendo un manejo dinámico de la interfaz.</w:t>
-      </w:r>
-    </w:p>
-    <w:p>
-      <w:pPr>
-        <w:jc w:val="both"/>
-        <w:rPr>
-          <w:rFonts w:cs="Arial"/>
-          <w:noProof/>
-          <w:lang w:val="es-PE"/>
-        </w:rPr>
-      </w:pPr>
-      <w:r>
-        <w:rPr>
-          <w:rFonts w:cs="Arial"/>
-          <w:noProof/>
-          <w:lang w:val="es-PE"/>
-        </w:rPr>
-        <w:lastRenderedPageBreak/>
-        <w:t>En resumen e</w:t>
-      </w:r>
-      <w:r>
-        <w:rPr>
-          <w:rFonts w:cs="Arial"/>
-          <w:noProof/>
-          <w:lang w:val="es-PE"/>
-        </w:rPr>
-        <w:t xml:space="preserve">ste ejemplo completo </w:t>
-      </w:r>
-      <w:r>
-        <w:rPr>
-          <w:rFonts w:cs="Arial"/>
-          <w:noProof/>
-          <w:lang w:val="es-PE"/>
-        </w:rPr>
-        <w:t>va a permitir</w:t>
-      </w:r>
-      <w:r>
-        <w:rPr>
-          <w:rFonts w:cs="Arial"/>
-          <w:noProof/>
-          <w:lang w:val="es-PE"/>
-        </w:rPr>
-        <w:t xml:space="preserve"> repasar todo lo aprendido hasta ahora, desde la creación de componentes y subcomponentes, hasta el manejo avanzado del estado y la actualización dinámica de la interfaz.</w:t>
-      </w:r>
-    </w:p>
-    <w:p>
-      <w:pPr>
         <w:jc w:val="center"/>
         <w:rPr>
           <w:lang w:val="es-PE"/>
@@ -1028,6 +1056,7 @@
       </w:pPr>
       <w:r>
         <w:rPr>
+          <w:noProof/>
           <w:lang w:val="es-PE"/>
         </w:rPr>
         <w:drawing>
@@ -1076,6 +1105,7 @@
       </w:pPr>
       <w:r>
         <w:rPr>
+          <w:noProof/>
           <w:lang w:val="es-PE"/>
         </w:rPr>
         <w:lastRenderedPageBreak/>
@@ -1125,6 +1155,7 @@
       </w:pPr>
       <w:r>
         <w:rPr>
+          <w:noProof/>
           <w:lang w:val="es-PE"/>
         </w:rPr>
         <w:lastRenderedPageBreak/>
@@ -1635,7 +1666,7 @@
   <w:abstractNum w:abstractNumId="1" w15:restartNumberingAfterBreak="0">
     <w:nsid w:val="09967B04"/>
     <w:multiLevelType w:val="hybridMultilevel"/>
-    <w:tmpl w:val="17DA4398"/>
+    <w:tmpl w:val="C5528136"/>
     <w:lvl w:ilvl="0" w:tplc="280A0001">
       <w:start w:val="1"/>
       <w:numFmt w:val="bullet"/>
@@ -1648,7 +1679,7 @@
         <w:rFonts w:ascii="Symbol" w:hAnsi="Symbol" w:hint="default"/>
       </w:rPr>
     </w:lvl>
-    <w:lvl w:ilvl="1" w:tplc="280A0003" w:tentative="1">
+    <w:lvl w:ilvl="1" w:tplc="280A0003">
       <w:start w:val="1"/>
       <w:numFmt w:val="bullet"/>
       <w:lvlText w:val="o"/>

</xml_diff>